<commit_message>
attempting to fix port issue
</commit_message>
<xml_diff>
--- a/fp/Report.docx
+++ b/fp/Report.docx
@@ -25,11 +25,19 @@
           <w:shd w:val="clear" w:color="auto" w:fill="FFFFFF"/>
         </w:rPr>
       </w:pPr>
+      <w:proofErr w:type="spellStart"/>
       <w:r>
         <w:rPr>
           <w:shd w:val="clear" w:color="auto" w:fill="FFFFFF"/>
         </w:rPr>
-        <w:t>Boxiang Pan</w:t>
+        <w:t>Boxiang</w:t>
+      </w:r>
+      <w:proofErr w:type="spellEnd"/>
+      <w:r>
+        <w:rPr>
+          <w:shd w:val="clear" w:color="auto" w:fill="FFFFFF"/>
+        </w:rPr>
+        <w:t xml:space="preserve"> Pan</w:t>
       </w:r>
     </w:p>
     <w:p>
@@ -66,13 +74,41 @@
     </w:p>
     <w:p>
       <w:r>
-        <w:t>The server is separated into two parts. The first part is tftp_server which acts as the main driver, and includes a receive loop and a thread updating the state of all transactions</w:t>
+        <w:t xml:space="preserve">The server is separated into two parts. The first part is </w:t>
+      </w:r>
+      <w:proofErr w:type="spellStart"/>
+      <w:r>
+        <w:t>tftp_server</w:t>
+      </w:r>
+      <w:proofErr w:type="spellEnd"/>
+      <w:r>
+        <w:t xml:space="preserve"> which acts as the main driver, and includes a receive loop and a thread updating the state of all transactions</w:t>
       </w:r>
       <w:r>
         <w:t xml:space="preserve"> and also maintains a list of all </w:t>
       </w:r>
       <w:r>
-        <w:t>. The second part is tftp, which includes all of the classes and methods used to define and update transactions.</w:t>
+        <w:t xml:space="preserve">. The second part is </w:t>
+      </w:r>
+      <w:proofErr w:type="spellStart"/>
+      <w:r>
+        <w:t>tftp</w:t>
+      </w:r>
+      <w:proofErr w:type="spellEnd"/>
+      <w:r>
+        <w:t>, which includes all of the classes and methods used to define and update transactions.</w:t>
+      </w:r>
+      <w:r>
+        <w:t xml:space="preserve"> The server is expected to be running at </w:t>
+      </w:r>
+      <w:r>
+        <w:t>"10.158.82.39"</w:t>
+      </w:r>
+      <w:r>
+        <w:t xml:space="preserve"> (csslab9.uwb.edu)</w:t>
+      </w:r>
+      <w:r>
+        <w:t>.</w:t>
       </w:r>
     </w:p>
     <w:p>
@@ -130,7 +166,15 @@
         <w:t>The client is</w:t>
       </w:r>
       <w:r>
-        <w:t xml:space="preserve"> entirely in tftp_client. This </w:t>
+        <w:t xml:space="preserve"> entirely in </w:t>
+      </w:r>
+      <w:proofErr w:type="spellStart"/>
+      <w:r>
+        <w:t>tftp_client</w:t>
+      </w:r>
+      <w:proofErr w:type="spellEnd"/>
+      <w:r>
+        <w:t xml:space="preserve">. This </w:t>
       </w:r>
       <w:r>
         <w:t>is separated into two parts</w:t>
@@ -161,6 +205,31 @@
       </w:r>
       <w:r>
         <w:t>10 times.</w:t>
+      </w:r>
+    </w:p>
+    <w:p>
+      <w:r>
+        <w:t xml:space="preserve">The client will expect the server to be at </w:t>
+      </w:r>
+      <w:proofErr w:type="spellStart"/>
+      <w:r>
+        <w:t>ip</w:t>
+      </w:r>
+      <w:proofErr w:type="spellEnd"/>
+      <w:r>
+        <w:t xml:space="preserve"> address </w:t>
+      </w:r>
+      <w:r>
+        <w:t>"10.158.82.39"</w:t>
+      </w:r>
+      <w:r>
+        <w:t xml:space="preserve"> </w:t>
+      </w:r>
+      <w:r>
+        <w:t>(csslab9.uwb.edu)</w:t>
+      </w:r>
+      <w:r>
+        <w:t>.</w:t>
       </w:r>
     </w:p>
     <w:p>
@@ -176,13 +245,30 @@
         <w:t xml:space="preserve">I believe I’ve completed all steps for this assignment, implementing both the TFTP protocol and the steps defined in the assignment. </w:t>
       </w:r>
       <w:r>
-        <w:t xml:space="preserve">The tftp application can send and write large files, specifying the action and port # through the command line, handles timeouts and retries, </w:t>
-      </w:r>
-      <w:r>
+        <w:t xml:space="preserve">The </w:t>
+      </w:r>
+      <w:proofErr w:type="spellStart"/>
+      <w:r>
+        <w:t>tftp</w:t>
+      </w:r>
+      <w:proofErr w:type="spellEnd"/>
+      <w:r>
+        <w:t xml:space="preserve"> application can send and write large files, specifying the action and port # through the command line, handles timeouts and retries, </w:t>
+      </w:r>
+      <w:r>
+        <w:lastRenderedPageBreak/>
         <w:t xml:space="preserve">errors, </w:t>
       </w:r>
       <w:r>
-        <w:t>and the server can handle multiple connections simultaneously using a combination of a queue and p_thread.</w:t>
+        <w:t xml:space="preserve">and the server can handle multiple connections simultaneously using a combination of a queue and </w:t>
+      </w:r>
+      <w:proofErr w:type="spellStart"/>
+      <w:r>
+        <w:t>p_thread</w:t>
+      </w:r>
+      <w:proofErr w:type="spellEnd"/>
+      <w:r>
+        <w:t>.</w:t>
       </w:r>
       <w:r>
         <w:t xml:space="preserve"> </w:t>
@@ -190,7 +276,6 @@
     </w:p>
     <w:p>
       <w:r>
-        <w:lastRenderedPageBreak/>
         <w:t>Server will not accept read requests to files that don’t exists or write requests to files that do.</w:t>
       </w:r>
     </w:p>

</xml_diff>